<commit_message>
pdf dan edit gambar
</commit_message>
<xml_diff>
--- a/pplsdd.docx
+++ b/pplsdd.docx
@@ -1897,6 +1897,8 @@
               </w:rPr>
               <w:t>BAB II</w:t>
             </w:r>
+            <w:bookmarkStart w:id="0" w:name="_GoBack"/>
+            <w:bookmarkEnd w:id="0"/>
             <w:r>
               <w:rPr>
                 <w:rFonts w:ascii="Times New Roman" w:hAnsi="Times New Roman" w:cs="Times New Roman"/>
@@ -2311,7 +2313,7 @@
                 <w:sz w:val="24"/>
                 <w:szCs w:val="24"/>
               </w:rPr>
-              <w:t>7</w:t>
+              <w:t>8</w:t>
             </w:r>
             <w:r>
               <w:rPr>
@@ -2430,7 +2432,7 @@
                 <w:sz w:val="24"/>
                 <w:szCs w:val="24"/>
               </w:rPr>
-              <w:t>7</w:t>
+              <w:t>8</w:t>
             </w:r>
             <w:r>
               <w:rPr>
@@ -2527,7 +2529,7 @@
                 <w:sz w:val="24"/>
                 <w:szCs w:val="24"/>
               </w:rPr>
-              <w:t>11</w:t>
+              <w:t>12</w:t>
             </w:r>
             <w:r>
               <w:rPr>
@@ -2646,7 +2648,7 @@
                 <w:sz w:val="24"/>
                 <w:szCs w:val="24"/>
               </w:rPr>
-              <w:t>11</w:t>
+              <w:t>12</w:t>
             </w:r>
             <w:r>
               <w:rPr>
@@ -2765,7 +2767,7 @@
                 <w:sz w:val="24"/>
                 <w:szCs w:val="24"/>
               </w:rPr>
-              <w:t>12</w:t>
+              <w:t>13</w:t>
             </w:r>
             <w:r>
               <w:rPr>
@@ -2862,7 +2864,7 @@
                 <w:sz w:val="24"/>
                 <w:szCs w:val="24"/>
               </w:rPr>
-              <w:t>13</w:t>
+              <w:t>14</w:t>
             </w:r>
             <w:r>
               <w:rPr>
@@ -2981,7 +2983,7 @@
                 <w:sz w:val="24"/>
                 <w:szCs w:val="24"/>
               </w:rPr>
-              <w:t>13</w:t>
+              <w:t>14</w:t>
             </w:r>
             <w:r>
               <w:rPr>
@@ -3100,7 +3102,7 @@
                 <w:sz w:val="24"/>
                 <w:szCs w:val="24"/>
               </w:rPr>
-              <w:t>14</w:t>
+              <w:t>15</w:t>
             </w:r>
             <w:r>
               <w:rPr>
@@ -3197,7 +3199,7 @@
                 <w:sz w:val="24"/>
                 <w:szCs w:val="24"/>
               </w:rPr>
-              <w:t>17</w:t>
+              <w:t>18</w:t>
             </w:r>
             <w:r>
               <w:rPr>
@@ -3316,7 +3318,7 @@
                 <w:sz w:val="24"/>
                 <w:szCs w:val="24"/>
               </w:rPr>
-              <w:t>17</w:t>
+              <w:t>18</w:t>
             </w:r>
             <w:r>
               <w:rPr>
@@ -3435,7 +3437,7 @@
                 <w:sz w:val="24"/>
                 <w:szCs w:val="24"/>
               </w:rPr>
-              <w:t>17</w:t>
+              <w:t>18</w:t>
             </w:r>
             <w:r>
               <w:rPr>
@@ -3554,7 +3556,7 @@
                 <w:sz w:val="24"/>
                 <w:szCs w:val="24"/>
               </w:rPr>
-              <w:t>18</w:t>
+              <w:t>19</w:t>
             </w:r>
             <w:r>
               <w:rPr>
@@ -3622,7 +3624,7 @@
           <w:szCs w:val="24"/>
         </w:rPr>
       </w:pPr>
-      <w:bookmarkStart w:id="0" w:name="_Toc37883330"/>
+      <w:bookmarkStart w:id="1" w:name="_Toc37883330"/>
       <w:r>
         <w:rPr>
           <w:rFonts w:ascii="Times New Roman" w:hAnsi="Times New Roman" w:cs="Times New Roman"/>
@@ -3633,7 +3635,7 @@
         <w:lastRenderedPageBreak/>
         <w:t>BAB I</w:t>
       </w:r>
-      <w:bookmarkEnd w:id="0"/>
+      <w:bookmarkEnd w:id="1"/>
     </w:p>
     <w:p>
       <w:pPr>
@@ -3711,7 +3713,7 @@
           <w:szCs w:val="24"/>
         </w:rPr>
       </w:pPr>
-      <w:bookmarkStart w:id="1" w:name="_Toc37883331"/>
+      <w:bookmarkStart w:id="2" w:name="_Toc37883331"/>
       <w:r>
         <w:rPr>
           <w:rFonts w:ascii="Times New Roman" w:hAnsi="Times New Roman" w:cs="Times New Roman"/>
@@ -3721,7 +3723,7 @@
         </w:rPr>
         <w:t>Sistem Pendaftaran Karyawan</w:t>
       </w:r>
-      <w:bookmarkEnd w:id="1"/>
+      <w:bookmarkEnd w:id="2"/>
     </w:p>
     <w:p>
       <w:pPr>
@@ -3740,7 +3742,7 @@
           <w:szCs w:val="24"/>
         </w:rPr>
       </w:pPr>
-      <w:bookmarkStart w:id="2" w:name="_Toc37883332"/>
+      <w:bookmarkStart w:id="3" w:name="_Toc37883332"/>
       <w:r>
         <w:rPr>
           <w:rFonts w:ascii="Times New Roman" w:hAnsi="Times New Roman" w:cs="Times New Roman"/>
@@ -3750,7 +3752,7 @@
         </w:rPr>
         <w:t>Target Audience</w:t>
       </w:r>
-      <w:bookmarkEnd w:id="2"/>
+      <w:bookmarkEnd w:id="3"/>
       <w:r>
         <w:rPr>
           <w:rFonts w:ascii="Times New Roman" w:hAnsi="Times New Roman" w:cs="Times New Roman"/>
@@ -3862,7 +3864,7 @@
           <w:szCs w:val="24"/>
         </w:rPr>
       </w:pPr>
-      <w:bookmarkStart w:id="3" w:name="_Toc37883333"/>
+      <w:bookmarkStart w:id="4" w:name="_Toc37883333"/>
       <w:r>
         <w:rPr>
           <w:rFonts w:ascii="Times New Roman" w:hAnsi="Times New Roman" w:cs="Times New Roman"/>
@@ -3872,7 +3874,7 @@
         </w:rPr>
         <w:t>Team Member &amp; Roles</w:t>
       </w:r>
-      <w:bookmarkEnd w:id="3"/>
+      <w:bookmarkEnd w:id="4"/>
     </w:p>
     <w:tbl>
       <w:tblPr>
@@ -4335,7 +4337,7 @@
           <w:szCs w:val="24"/>
         </w:rPr>
       </w:pPr>
-      <w:bookmarkStart w:id="4" w:name="_Toc37883334"/>
+      <w:bookmarkStart w:id="5" w:name="_Toc37883334"/>
       <w:r>
         <w:rPr>
           <w:rFonts w:ascii="Times New Roman" w:hAnsi="Times New Roman" w:cs="Times New Roman"/>
@@ -4345,7 +4347,7 @@
         </w:rPr>
         <w:t>Version Control History</w:t>
       </w:r>
-      <w:bookmarkEnd w:id="4"/>
+      <w:bookmarkEnd w:id="5"/>
     </w:p>
     <w:p>
       <w:pPr>
@@ -4818,7 +4820,7 @@
           <w:szCs w:val="24"/>
         </w:rPr>
       </w:pPr>
-      <w:bookmarkStart w:id="5" w:name="_Toc37883335"/>
+      <w:bookmarkStart w:id="6" w:name="_Toc37883335"/>
       <w:r>
         <w:rPr>
           <w:rFonts w:ascii="Times New Roman" w:hAnsi="Times New Roman" w:cs="Times New Roman"/>
@@ -4829,7 +4831,7 @@
         <w:lastRenderedPageBreak/>
         <w:t>Purpose and Scope</w:t>
       </w:r>
-      <w:bookmarkEnd w:id="5"/>
+      <w:bookmarkEnd w:id="6"/>
     </w:p>
     <w:p>
       <w:pPr>
@@ -4848,7 +4850,7 @@
           <w:szCs w:val="24"/>
         </w:rPr>
       </w:pPr>
-      <w:bookmarkStart w:id="6" w:name="_Toc37883336"/>
+      <w:bookmarkStart w:id="7" w:name="_Toc37883336"/>
       <w:r>
         <w:rPr>
           <w:rFonts w:ascii="Times New Roman" w:hAnsi="Times New Roman" w:cs="Times New Roman"/>
@@ -4858,7 +4860,7 @@
         </w:rPr>
         <w:t>Rumusan Masalah</w:t>
       </w:r>
-      <w:bookmarkEnd w:id="6"/>
+      <w:bookmarkEnd w:id="7"/>
     </w:p>
     <w:p>
       <w:pPr>
@@ -4898,7 +4900,7 @@
           <w:szCs w:val="24"/>
         </w:rPr>
       </w:pPr>
-      <w:bookmarkStart w:id="7" w:name="_Toc37883337"/>
+      <w:bookmarkStart w:id="8" w:name="_Toc37883337"/>
       <w:r>
         <w:rPr>
           <w:rFonts w:ascii="Times New Roman" w:hAnsi="Times New Roman" w:cs="Times New Roman"/>
@@ -4908,7 +4910,7 @@
         </w:rPr>
         <w:t>Tujuan Project</w:t>
       </w:r>
-      <w:bookmarkEnd w:id="7"/>
+      <w:bookmarkEnd w:id="8"/>
     </w:p>
     <w:p>
       <w:pPr>
@@ -4975,7 +4977,7 @@
           <w:szCs w:val="24"/>
         </w:rPr>
       </w:pPr>
-      <w:bookmarkStart w:id="8" w:name="_Toc37883338"/>
+      <w:bookmarkStart w:id="9" w:name="_Toc37883338"/>
       <w:r>
         <w:rPr>
           <w:rFonts w:ascii="Times New Roman" w:hAnsi="Times New Roman" w:cs="Times New Roman"/>
@@ -4985,7 +4987,7 @@
         </w:rPr>
         <w:t>Manfaat</w:t>
       </w:r>
-      <w:bookmarkEnd w:id="8"/>
+      <w:bookmarkEnd w:id="9"/>
     </w:p>
     <w:p>
       <w:pPr>
@@ -5052,7 +5054,7 @@
           <w:szCs w:val="24"/>
         </w:rPr>
       </w:pPr>
-      <w:bookmarkStart w:id="9" w:name="_Toc37883339"/>
+      <w:bookmarkStart w:id="10" w:name="_Toc37883339"/>
       <w:r>
         <w:rPr>
           <w:rFonts w:ascii="Times New Roman" w:hAnsi="Times New Roman" w:cs="Times New Roman"/>
@@ -5062,7 +5064,7 @@
         </w:rPr>
         <w:t>Batasan Masalah</w:t>
       </w:r>
-      <w:bookmarkEnd w:id="9"/>
+      <w:bookmarkEnd w:id="10"/>
     </w:p>
     <w:p>
       <w:pPr>
@@ -5415,7 +5417,7 @@
           <w:szCs w:val="24"/>
         </w:rPr>
       </w:pPr>
-      <w:bookmarkStart w:id="10" w:name="_Toc37883340"/>
+      <w:bookmarkStart w:id="11" w:name="_Toc37883340"/>
       <w:r>
         <w:rPr>
           <w:rFonts w:ascii="Times New Roman" w:hAnsi="Times New Roman" w:cs="Times New Roman"/>
@@ -5425,7 +5427,7 @@
         </w:rPr>
         <w:t>Reference Materials</w:t>
       </w:r>
-      <w:bookmarkEnd w:id="10"/>
+      <w:bookmarkEnd w:id="11"/>
     </w:p>
     <w:sdt>
       <w:sdtPr>
@@ -5540,7 +5542,7 @@
           <w:szCs w:val="24"/>
         </w:rPr>
       </w:pPr>
-      <w:bookmarkStart w:id="11" w:name="_Toc37883341"/>
+      <w:bookmarkStart w:id="12" w:name="_Toc37883341"/>
       <w:r>
         <w:rPr>
           <w:rFonts w:ascii="Times New Roman" w:hAnsi="Times New Roman" w:cs="Times New Roman"/>
@@ -5550,7 +5552,7 @@
         </w:rPr>
         <w:t>System Overview</w:t>
       </w:r>
-      <w:bookmarkEnd w:id="11"/>
+      <w:bookmarkEnd w:id="12"/>
     </w:p>
     <w:p>
       <w:pPr>
@@ -5631,7 +5633,7 @@
           <w:szCs w:val="24"/>
         </w:rPr>
       </w:pPr>
-      <w:bookmarkStart w:id="12" w:name="_Toc37883342"/>
+      <w:bookmarkStart w:id="13" w:name="_Toc37883342"/>
       <w:r>
         <w:rPr>
           <w:rFonts w:ascii="Times New Roman" w:hAnsi="Times New Roman" w:cs="Times New Roman"/>
@@ -5641,7 +5643,7 @@
         </w:rPr>
         <w:t>BAB II</w:t>
       </w:r>
-      <w:bookmarkEnd w:id="12"/>
+      <w:bookmarkEnd w:id="13"/>
     </w:p>
     <w:p>
       <w:pPr>
@@ -5683,7 +5685,7 @@
           <w:szCs w:val="24"/>
         </w:rPr>
       </w:pPr>
-      <w:bookmarkStart w:id="13" w:name="_Toc37883343"/>
+      <w:bookmarkStart w:id="14" w:name="_Toc37883343"/>
       <w:r>
         <w:rPr>
           <w:rFonts w:ascii="Times New Roman" w:hAnsi="Times New Roman" w:cs="Times New Roman"/>
@@ -5694,7 +5696,7 @@
           <w:lang w:eastAsia="id-ID"/>
         </w:rPr>
         <w:drawing>
-          <wp:anchor distT="0" distB="0" distL="114300" distR="114300" simplePos="0" relativeHeight="251670528" behindDoc="0" locked="0" layoutInCell="1" allowOverlap="1" wp14:anchorId="550F7CF3" wp14:editId="4E394C85">
+          <wp:anchor distT="0" distB="0" distL="114300" distR="114300" simplePos="0" relativeHeight="251670528" behindDoc="0" locked="0" layoutInCell="1" allowOverlap="1" wp14:anchorId="65EF7CE8" wp14:editId="2F97AACC">
             <wp:simplePos x="0" y="0"/>
             <wp:positionH relativeFrom="column">
               <wp:posOffset>-180975</wp:posOffset>
@@ -5765,7 +5767,7 @@
         </w:rPr>
         <w:t>Use Case Diagram</w:t>
       </w:r>
-      <w:bookmarkEnd w:id="13"/>
+      <w:bookmarkEnd w:id="14"/>
     </w:p>
     <w:p>
       <w:pPr>
@@ -5809,7 +5811,7 @@
         <mc:AlternateContent>
           <mc:Choice Requires="wps">
             <w:drawing>
-              <wp:anchor distT="0" distB="0" distL="114300" distR="114300" simplePos="0" relativeHeight="251672576" behindDoc="0" locked="0" layoutInCell="1" allowOverlap="1" wp14:anchorId="5E789D58" wp14:editId="543913A2">
+              <wp:anchor distT="0" distB="0" distL="114300" distR="114300" simplePos="0" relativeHeight="251672576" behindDoc="0" locked="0" layoutInCell="1" allowOverlap="1" wp14:anchorId="688017C4" wp14:editId="151CBB3C">
                 <wp:simplePos x="0" y="0"/>
                 <wp:positionH relativeFrom="column">
                   <wp:posOffset>-180975</wp:posOffset>
@@ -5929,11 +5931,11 @@
           </mc:Choice>
           <mc:Fallback>
             <w:pict>
-              <v:shapetype w14:anchorId="5E789D58" id="_x0000_t202" coordsize="21600,21600" o:spt="202" path="m,l,21600r21600,l21600,xe">
+              <v:shapetype w14:anchorId="688017C4" id="_x0000_t202" coordsize="21600,21600" o:spt="202" path="m,l,21600r21600,l21600,xe">
                 <v:stroke joinstyle="miter"/>
                 <v:path gradientshapeok="t" o:connecttype="rect"/>
               </v:shapetype>
-              <v:shape id="Text Box 20" o:spid="_x0000_s1026" type="#_x0000_t202" style="position:absolute;left:0;text-align:left;margin-left:-14.25pt;margin-top:397.7pt;width:501.75pt;height:.05pt;z-index:251672576;visibility:visible;mso-wrap-style:square;mso-wrap-distance-left:9pt;mso-wrap-distance-top:0;mso-wrap-distance-right:9pt;mso-wrap-distance-bottom:0;mso-position-horizontal:absolute;mso-position-horizontal-relative:text;mso-position-vertical:absolute;mso-position-vertical-relative:text;v-text-anchor:top" o:gfxdata="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" stroked="f">
+              <v:shape id="Text Box 20" o:spid="_x0000_s1026" type="#_x0000_t202" style="position:absolute;left:0;text-align:left;margin-left:-14.25pt;margin-top:397.7pt;width:501.75pt;height:.05pt;z-index:251672576;visibility:visible;mso-wrap-style:square;mso-wrap-distance-left:9pt;mso-wrap-distance-top:0;mso-wrap-distance-right:9pt;mso-wrap-distance-bottom:0;mso-position-horizontal:absolute;mso-position-horizontal-relative:text;mso-position-vertical:absolute;mso-position-vertical-relative:text;v-text-anchor:top" o:gfxdata="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" stroked="f">
                 <v:textbox style="mso-fit-shape-to-text:t" inset="0,0,0,0">
                   <w:txbxContent>
                     <w:p>
@@ -6003,15 +6005,7 @@
                           <w:sz w:val="20"/>
                           <w:szCs w:val="20"/>
                         </w:rPr>
-                        <w:t xml:space="preserve"> </w:t>
-                      </w:r>
-                      <w:r>
-                        <w:rPr>
-                          <w:rFonts w:ascii="Times New Roman" w:hAnsi="Times New Roman" w:cs="Times New Roman"/>
-                          <w:sz w:val="20"/>
-                          <w:szCs w:val="20"/>
-                        </w:rPr>
-                        <w:t>Use Case Diagram</w:t>
+                        <w:t xml:space="preserve"> Use Case Diagram</w:t>
                       </w:r>
                     </w:p>
                   </w:txbxContent>
@@ -6055,7 +6049,7 @@
           <w:szCs w:val="24"/>
         </w:rPr>
       </w:pPr>
-      <w:bookmarkStart w:id="14" w:name="_Toc37883344"/>
+      <w:bookmarkStart w:id="15" w:name="_Toc37883344"/>
       <w:r>
         <w:rPr>
           <w:rFonts w:ascii="Times New Roman" w:hAnsi="Times New Roman" w:cs="Times New Roman"/>
@@ -6066,7 +6060,7 @@
         <w:lastRenderedPageBreak/>
         <w:t>Complete Package Diagram</w:t>
       </w:r>
-      <w:bookmarkEnd w:id="14"/>
+      <w:bookmarkEnd w:id="15"/>
     </w:p>
     <w:p>
       <w:pPr>
@@ -6078,18 +6072,14 @@
       </w:pPr>
       <w:r>
         <w:rPr>
-          <w:rFonts w:ascii="Times New Roman" w:hAnsi="Times New Roman" w:cs="Times New Roman"/>
-          <w:b/>
           <w:noProof/>
-          <w:sz w:val="24"/>
-          <w:szCs w:val="24"/>
           <w:lang w:eastAsia="id-ID"/>
         </w:rPr>
         <w:drawing>
-          <wp:inline distT="0" distB="0" distL="0" distR="0" wp14:anchorId="79FD3B27" wp14:editId="02D3407B">
-            <wp:extent cx="3125972" cy="2348865"/>
-            <wp:effectExtent l="0" t="0" r="0" b="0"/>
-            <wp:docPr id="7" name="Picture 7" descr="C:\Users\Windows\Downloads\photo6082271091478341937.jpg"/>
+          <wp:inline distT="0" distB="0" distL="0" distR="0" wp14:anchorId="0A479809" wp14:editId="77A03D53">
+            <wp:extent cx="5692140" cy="4743450"/>
+            <wp:effectExtent l="0" t="0" r="3810" b="0"/>
+            <wp:docPr id="6" name="Picture 6" descr="C:\Users\Windows\Downloads\WhatsApp Image 2020-05-06 at 22.58.31.jpeg"/>
             <wp:cNvGraphicFramePr>
               <a:graphicFrameLocks xmlns:a="http://schemas.openxmlformats.org/drawingml/2006/main" noChangeAspect="1"/>
             </wp:cNvGraphicFramePr>
@@ -6097,12 +6087,12 @@
               <a:graphicData uri="http://schemas.openxmlformats.org/drawingml/2006/picture">
                 <pic:pic xmlns:pic="http://schemas.openxmlformats.org/drawingml/2006/picture">
                   <pic:nvPicPr>
-                    <pic:cNvPr id="0" name="Picture 1" descr="C:\Users\Windows\Downloads\photo6082271091478341937.jpg"/>
+                    <pic:cNvPr id="0" name="Picture 1" descr="C:\Users\Windows\Downloads\WhatsApp Image 2020-05-06 at 22.58.31.jpeg"/>
                     <pic:cNvPicPr>
                       <a:picLocks noChangeAspect="1" noChangeArrowheads="1"/>
                     </pic:cNvPicPr>
                   </pic:nvPicPr>
-                  <pic:blipFill rotWithShape="1">
+                  <pic:blipFill>
                     <a:blip r:embed="rId11">
                       <a:extLst>
                         <a:ext uri="{28A0092B-C50C-407E-A947-70E740481C1C}">
@@ -6110,13 +6100,15 @@
                         </a:ext>
                       </a:extLst>
                     </a:blip>
-                    <a:srcRect l="4486" t="16582" r="29574" b="10113"/>
-                    <a:stretch/>
+                    <a:srcRect/>
+                    <a:stretch>
+                      <a:fillRect/>
+                    </a:stretch>
                   </pic:blipFill>
                   <pic:spPr bwMode="auto">
                     <a:xfrm>
                       <a:off x="0" y="0"/>
-                      <a:ext cx="3140538" cy="2359810"/>
+                      <a:ext cx="5729562" cy="4774635"/>
                     </a:xfrm>
                     <a:prstGeom prst="rect">
                       <a:avLst/>
@@ -6125,11 +6117,6 @@
                     <a:ln>
                       <a:noFill/>
                     </a:ln>
-                    <a:extLst>
-                      <a:ext uri="{53640926-AAD7-44D8-BBD7-CCE9431645EC}">
-                        <a14:shadowObscured xmlns:a14="http://schemas.microsoft.com/office/drawing/2010/main"/>
-                      </a:ext>
-                    </a:extLst>
                   </pic:spPr>
                 </pic:pic>
               </a:graphicData>
@@ -6145,7 +6132,6 @@
         <w:jc w:val="center"/>
         <w:rPr>
           <w:rFonts w:ascii="Times New Roman" w:hAnsi="Times New Roman" w:cs="Times New Roman"/>
-          <w:b/>
           <w:sz w:val="20"/>
           <w:szCs w:val="20"/>
         </w:rPr>
@@ -6208,6 +6194,25 @@
         <w:t xml:space="preserve"> Package Diagram</w:t>
       </w:r>
     </w:p>
+    <w:p>
+      <w:pPr>
+        <w:spacing w:line="480" w:lineRule="auto"/>
+      </w:pPr>
+    </w:p>
+    <w:p>
+      <w:pPr>
+        <w:spacing w:line="240" w:lineRule="auto"/>
+      </w:pPr>
+    </w:p>
+    <w:p/>
+    <w:p/>
+    <w:p/>
+    <w:p/>
+    <w:p/>
+    <w:p/>
+    <w:p/>
+    <w:p/>
+    <w:p/>
     <w:p>
       <w:pPr>
         <w:pStyle w:val="ListParagraph"/>
@@ -6225,7 +6230,7 @@
           <w:szCs w:val="24"/>
         </w:rPr>
       </w:pPr>
-      <w:bookmarkStart w:id="15" w:name="_Toc37883345"/>
+      <w:bookmarkStart w:id="16" w:name="_Toc37883345"/>
       <w:r>
         <w:rPr>
           <w:rFonts w:ascii="Times New Roman" w:hAnsi="Times New Roman" w:cs="Times New Roman"/>
@@ -6235,7 +6240,7 @@
         </w:rPr>
         <w:t>Permodule Detailed Description</w:t>
       </w:r>
-      <w:bookmarkEnd w:id="15"/>
+      <w:bookmarkEnd w:id="16"/>
     </w:p>
     <w:p>
       <w:pPr>
@@ -6254,7 +6259,7 @@
           <w:szCs w:val="24"/>
         </w:rPr>
       </w:pPr>
-      <w:bookmarkStart w:id="16" w:name="_Toc37883346"/>
+      <w:bookmarkStart w:id="17" w:name="_Toc37883346"/>
       <w:r>
         <w:rPr>
           <w:rFonts w:ascii="Times New Roman" w:hAnsi="Times New Roman" w:cs="Times New Roman"/>
@@ -6273,7 +6278,7 @@
         </w:rPr>
         <w:t xml:space="preserve"> dan Calon Karyawan</w:t>
       </w:r>
-      <w:bookmarkEnd w:id="16"/>
+      <w:bookmarkEnd w:id="17"/>
     </w:p>
     <w:p>
       <w:pPr>
@@ -7456,7 +7461,7 @@
           <w:szCs w:val="24"/>
         </w:rPr>
       </w:pPr>
-      <w:bookmarkStart w:id="17" w:name="_Toc37883347"/>
+      <w:bookmarkStart w:id="18" w:name="_Toc37883347"/>
       <w:r>
         <w:rPr>
           <w:rFonts w:ascii="Times New Roman" w:hAnsi="Times New Roman" w:cs="Times New Roman"/>
@@ -7468,7 +7473,7 @@
         <w:lastRenderedPageBreak/>
         <w:t>BAB 3</w:t>
       </w:r>
-      <w:bookmarkEnd w:id="17"/>
+      <w:bookmarkEnd w:id="18"/>
     </w:p>
     <w:p>
       <w:pPr>
@@ -7508,7 +7513,7 @@
           <w:szCs w:val="24"/>
         </w:rPr>
       </w:pPr>
-      <w:bookmarkStart w:id="18" w:name="_Toc37883348"/>
+      <w:bookmarkStart w:id="19" w:name="_Toc37883348"/>
       <w:r>
         <w:rPr>
           <w:rFonts w:ascii="Times New Roman" w:hAnsi="Times New Roman" w:cs="Times New Roman"/>
@@ -7518,7 +7523,7 @@
         </w:rPr>
         <w:t>ERD</w:t>
       </w:r>
-      <w:bookmarkEnd w:id="18"/>
+      <w:bookmarkEnd w:id="19"/>
     </w:p>
     <w:p>
       <w:pPr>
@@ -7693,7 +7698,7 @@
           <w:szCs w:val="24"/>
         </w:rPr>
       </w:pPr>
-      <w:bookmarkStart w:id="19" w:name="_Toc37883349"/>
+      <w:bookmarkStart w:id="20" w:name="_Toc37883349"/>
       <w:r>
         <w:rPr>
           <w:rFonts w:ascii="Times New Roman" w:hAnsi="Times New Roman" w:cs="Times New Roman"/>
@@ -7704,7 +7709,7 @@
         <w:lastRenderedPageBreak/>
         <w:t>Detailed Tables</w:t>
       </w:r>
-      <w:bookmarkEnd w:id="19"/>
+      <w:bookmarkEnd w:id="20"/>
     </w:p>
     <w:tbl>
       <w:tblPr>
@@ -8918,7 +8923,7 @@
           <w:szCs w:val="24"/>
         </w:rPr>
       </w:pPr>
-      <w:bookmarkStart w:id="20" w:name="_Toc37883350"/>
+      <w:bookmarkStart w:id="21" w:name="_Toc37883350"/>
       <w:r>
         <w:rPr>
           <w:rFonts w:ascii="Times New Roman" w:hAnsi="Times New Roman" w:cs="Times New Roman"/>
@@ -8930,7 +8935,7 @@
         <w:lastRenderedPageBreak/>
         <w:t>BAB 4</w:t>
       </w:r>
-      <w:bookmarkEnd w:id="20"/>
+      <w:bookmarkEnd w:id="21"/>
     </w:p>
     <w:p>
       <w:pPr>
@@ -8970,7 +8975,7 @@
           <w:szCs w:val="24"/>
         </w:rPr>
       </w:pPr>
-      <w:bookmarkStart w:id="21" w:name="_Toc37883351"/>
+      <w:bookmarkStart w:id="22" w:name="_Toc37883351"/>
       <w:r>
         <w:rPr>
           <w:rFonts w:ascii="Times New Roman" w:hAnsi="Times New Roman" w:cs="Times New Roman"/>
@@ -8980,7 +8985,7 @@
         </w:rPr>
         <w:t>Overview</w:t>
       </w:r>
-      <w:bookmarkEnd w:id="21"/>
+      <w:bookmarkEnd w:id="22"/>
     </w:p>
     <w:p>
       <w:pPr>
@@ -9273,7 +9278,7 @@
           <w:szCs w:val="24"/>
         </w:rPr>
       </w:pPr>
-      <w:bookmarkStart w:id="22" w:name="_Toc37883352"/>
+      <w:bookmarkStart w:id="23" w:name="_Toc37883352"/>
       <w:r>
         <w:rPr>
           <w:rFonts w:ascii="Times New Roman" w:hAnsi="Times New Roman" w:cs="Times New Roman"/>
@@ -9284,7 +9289,7 @@
         <w:lastRenderedPageBreak/>
         <w:t>Perscreen Detail</w:t>
       </w:r>
-      <w:bookmarkEnd w:id="22"/>
+      <w:bookmarkEnd w:id="23"/>
     </w:p>
     <w:p>
       <w:pPr>
@@ -9996,8 +10001,6 @@
           <w:sz w:val="24"/>
         </w:rPr>
       </w:pPr>
-      <w:bookmarkStart w:id="23" w:name="_GoBack"/>
-      <w:bookmarkEnd w:id="23"/>
     </w:p>
     <w:p>
       <w:pPr>
@@ -10392,7 +10395,7 @@
           </mc:Choice>
           <mc:Fallback>
             <w:pict>
-              <v:shape w14:anchorId="787ED734" id="Text Box 47" o:spid="_x0000_s1027" type="#_x0000_t202" style="position:absolute;margin-left:71.25pt;margin-top:4.35pt;width:148.5pt;height:.05pt;z-index:251662336;visibility:visible;mso-wrap-style:square;mso-width-percent:0;mso-wrap-distance-left:9pt;mso-wrap-distance-top:0;mso-wrap-distance-right:9pt;mso-wrap-distance-bottom:0;mso-position-horizontal:absolute;mso-position-horizontal-relative:text;mso-position-vertical:absolute;mso-position-vertical-relative:text;mso-width-percent:0;mso-width-relative:margin;v-text-anchor:top" o:gfxdata="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" stroked="f">
+              <v:shape w14:anchorId="787ED734" id="Text Box 47" o:spid="_x0000_s1027" type="#_x0000_t202" style="position:absolute;margin-left:71.25pt;margin-top:4.35pt;width:148.5pt;height:.05pt;z-index:251662336;visibility:visible;mso-wrap-style:square;mso-width-percent:0;mso-wrap-distance-left:9pt;mso-wrap-distance-top:0;mso-wrap-distance-right:9pt;mso-wrap-distance-bottom:0;mso-position-horizontal:absolute;mso-position-horizontal-relative:text;mso-position-vertical:absolute;mso-position-vertical-relative:text;mso-width-percent:0;mso-width-relative:margin;v-text-anchor:top" o:gfxdata="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" stroked="f">
                 <v:textbox style="mso-fit-shape-to-text:t" inset="0,0,0,0">
                   <w:txbxContent>
                     <w:p>
@@ -10601,7 +10604,7 @@
           </mc:Choice>
           <mc:Fallback>
             <w:pict>
-              <v:shape w14:anchorId="61049604" id="Text Box 48" o:spid="_x0000_s1028" type="#_x0000_t202" style="position:absolute;margin-left:272.25pt;margin-top:2.1pt;width:138pt;height:.05pt;z-index:251664384;visibility:visible;mso-wrap-style:square;mso-width-percent:0;mso-wrap-distance-left:9pt;mso-wrap-distance-top:0;mso-wrap-distance-right:9pt;mso-wrap-distance-bottom:0;mso-position-horizontal:absolute;mso-position-horizontal-relative:text;mso-position-vertical:absolute;mso-position-vertical-relative:text;mso-width-percent:0;mso-width-relative:margin;v-text-anchor:top" o:gfxdata="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" stroked="f">
+              <v:shape w14:anchorId="61049604" id="Text Box 48" o:spid="_x0000_s1028" type="#_x0000_t202" style="position:absolute;margin-left:272.25pt;margin-top:2.1pt;width:138pt;height:.05pt;z-index:251664384;visibility:visible;mso-wrap-style:square;mso-width-percent:0;mso-wrap-distance-left:9pt;mso-wrap-distance-top:0;mso-wrap-distance-right:9pt;mso-wrap-distance-bottom:0;mso-position-horizontal:absolute;mso-position-horizontal-relative:text;mso-position-vertical:absolute;mso-position-vertical-relative:text;mso-width-percent:0;mso-width-relative:margin;v-text-anchor:top" o:gfxdata="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" stroked="f">
                 <v:textbox style="mso-fit-shape-to-text:t" inset="0,0,0,0">
                   <w:txbxContent>
                     <w:p>
@@ -10670,15 +10673,7 @@
                           <w:sz w:val="20"/>
                           <w:szCs w:val="20"/>
                         </w:rPr>
-                        <w:t xml:space="preserve"> </w:t>
-                      </w:r>
-                      <w:r>
-                        <w:rPr>
-                          <w:rFonts w:ascii="Times New Roman" w:hAnsi="Times New Roman" w:cs="Times New Roman"/>
-                          <w:sz w:val="20"/>
-                          <w:szCs w:val="20"/>
-                        </w:rPr>
-                        <w:t>Menu Login Pada Mobile</w:t>
+                        <w:t xml:space="preserve"> Menu Login Pada Mobile</w:t>
                       </w:r>
                     </w:p>
                   </w:txbxContent>
@@ -10979,7 +10974,7 @@
           </mc:Choice>
           <mc:Fallback>
             <w:pict>
-              <v:shape w14:anchorId="31095D58" id="Text Box 49" o:spid="_x0000_s1029" type="#_x0000_t202" style="position:absolute;margin-left:64.5pt;margin-top:218.8pt;width:172.5pt;height:.05pt;z-index:251666432;visibility:visible;mso-wrap-style:square;mso-width-percent:0;mso-wrap-distance-left:9pt;mso-wrap-distance-top:0;mso-wrap-distance-right:9pt;mso-wrap-distance-bottom:0;mso-position-horizontal:absolute;mso-position-horizontal-relative:text;mso-position-vertical:absolute;mso-position-vertical-relative:text;mso-width-percent:0;mso-width-relative:margin;v-text-anchor:top" o:gfxdata="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" stroked="f">
+              <v:shape w14:anchorId="31095D58" id="Text Box 49" o:spid="_x0000_s1029" type="#_x0000_t202" style="position:absolute;margin-left:64.5pt;margin-top:218.8pt;width:172.5pt;height:.05pt;z-index:251666432;visibility:visible;mso-wrap-style:square;mso-width-percent:0;mso-wrap-distance-left:9pt;mso-wrap-distance-top:0;mso-wrap-distance-right:9pt;mso-wrap-distance-bottom:0;mso-position-horizontal:absolute;mso-position-horizontal-relative:text;mso-position-vertical:absolute;mso-position-vertical-relative:text;mso-width-percent:0;mso-width-relative:margin;v-text-anchor:top" o:gfxdata="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" stroked="f">
                 <v:textbox style="mso-fit-shape-to-text:t" inset="0,0,0,0">
                   <w:txbxContent>
                     <w:p>
@@ -11048,15 +11043,7 @@
                           <w:sz w:val="20"/>
                           <w:szCs w:val="20"/>
                         </w:rPr>
-                        <w:t xml:space="preserve"> </w:t>
-                      </w:r>
-                      <w:r>
-                        <w:rPr>
-                          <w:rFonts w:ascii="Times New Roman" w:hAnsi="Times New Roman" w:cs="Times New Roman"/>
-                          <w:sz w:val="20"/>
-                          <w:szCs w:val="20"/>
-                        </w:rPr>
-                        <w:t>Menu Register Pada Mobile</w:t>
+                        <w:t xml:space="preserve"> Menu Register Pada Mobile</w:t>
                       </w:r>
                     </w:p>
                   </w:txbxContent>
@@ -11199,7 +11186,7 @@
           </mc:Choice>
           <mc:Fallback>
             <w:pict>
-              <v:shape w14:anchorId="292B9D4A" id="Text Box 51" o:spid="_x0000_s1030" type="#_x0000_t202" style="position:absolute;margin-left:285.75pt;margin-top:283.3pt;width:124.5pt;height:25.5pt;z-index:251669504;visibility:visible;mso-wrap-style:square;mso-width-percent:0;mso-height-percent:0;mso-wrap-distance-left:9pt;mso-wrap-distance-top:0;mso-wrap-distance-right:9pt;mso-wrap-distance-bottom:0;mso-position-horizontal:absolute;mso-position-horizontal-relative:text;mso-position-vertical:absolute;mso-position-vertical-relative:text;mso-width-percent:0;mso-height-percent:0;mso-width-relative:margin;mso-height-relative:margin;v-text-anchor:top" o:gfxdata="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" stroked="f">
+              <v:shape w14:anchorId="292B9D4A" id="Text Box 51" o:spid="_x0000_s1030" type="#_x0000_t202" style="position:absolute;margin-left:285.75pt;margin-top:283.3pt;width:124.5pt;height:25.5pt;z-index:251669504;visibility:visible;mso-wrap-style:square;mso-width-percent:0;mso-height-percent:0;mso-wrap-distance-left:9pt;mso-wrap-distance-top:0;mso-wrap-distance-right:9pt;mso-wrap-distance-bottom:0;mso-position-horizontal:absolute;mso-position-horizontal-relative:text;mso-position-vertical:absolute;mso-position-vertical-relative:text;mso-width-percent:0;mso-height-percent:0;mso-width-relative:margin;mso-height-relative:margin;v-text-anchor:top" o:gfxdata="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" stroked="f">
                 <v:textbox inset="0,0,0,0">
                   <w:txbxContent>
                     <w:p>
@@ -11268,15 +11255,7 @@
                           <w:sz w:val="20"/>
                           <w:szCs w:val="20"/>
                         </w:rPr>
-                        <w:t xml:space="preserve"> </w:t>
-                      </w:r>
-                      <w:r>
-                        <w:rPr>
-                          <w:rFonts w:ascii="Times New Roman" w:hAnsi="Times New Roman" w:cs="Times New Roman"/>
-                          <w:sz w:val="20"/>
-                          <w:szCs w:val="20"/>
-                        </w:rPr>
-                        <w:t>Form Pendaftaran Pada Mobile</w:t>
+                        <w:t xml:space="preserve"> Form Pendaftaran Pada Mobile</w:t>
                       </w:r>
                     </w:p>
                   </w:txbxContent>
@@ -11539,16 +11518,14 @@
       </w:pPr>
       <w:r>
         <w:rPr>
-          <w:rFonts w:ascii="Times New Roman" w:hAnsi="Times New Roman" w:cs="Times New Roman"/>
           <w:noProof/>
-          <w:sz w:val="24"/>
           <w:lang w:eastAsia="id-ID"/>
         </w:rPr>
         <w:drawing>
-          <wp:inline distT="0" distB="0" distL="0" distR="0" wp14:anchorId="151A5A91" wp14:editId="2F1127A5">
-            <wp:extent cx="4924880" cy="3009013"/>
-            <wp:effectExtent l="0" t="0" r="0" b="1270"/>
-            <wp:docPr id="22" name="Picture 22"/>
+          <wp:inline distT="0" distB="0" distL="0" distR="0" wp14:anchorId="7905A49A" wp14:editId="3AFC83A8">
+            <wp:extent cx="3838575" cy="3198813"/>
+            <wp:effectExtent l="0" t="0" r="0" b="1905"/>
+            <wp:docPr id="8" name="Picture 8"/>
             <wp:cNvGraphicFramePr>
               <a:graphicFrameLocks xmlns:a="http://schemas.openxmlformats.org/drawingml/2006/main" noChangeAspect="1"/>
             </wp:cNvGraphicFramePr>
@@ -11561,13 +11538,13 @@
                   </pic:nvPicPr>
                   <pic:blipFill rotWithShape="1">
                     <a:blip r:embed="rId31"/>
-                    <a:srcRect l="15750" t="10819" r="16605" b="15664"/>
+                    <a:srcRect l="21795" t="11687" r="22436" b="5644"/>
                     <a:stretch/>
                   </pic:blipFill>
                   <pic:spPr bwMode="auto">
                     <a:xfrm>
                       <a:off x="0" y="0"/>
-                      <a:ext cx="4924880" cy="3009013"/>
+                      <a:ext cx="3852136" cy="3210114"/>
                     </a:xfrm>
                     <a:prstGeom prst="rect">
                       <a:avLst/>
@@ -11661,17 +11638,15 @@
       </w:pPr>
       <w:r>
         <w:rPr>
-          <w:rFonts w:ascii="Times New Roman" w:hAnsi="Times New Roman" w:cs="Times New Roman"/>
           <w:noProof/>
-          <w:sz w:val="24"/>
           <w:lang w:eastAsia="id-ID"/>
         </w:rPr>
         <w:lastRenderedPageBreak/>
         <w:drawing>
-          <wp:inline distT="0" distB="0" distL="0" distR="0" wp14:anchorId="402ABCE8" wp14:editId="429DF390">
-            <wp:extent cx="4805916" cy="2593741"/>
-            <wp:effectExtent l="0" t="0" r="0" b="0"/>
-            <wp:docPr id="23" name="Picture 23"/>
+          <wp:inline distT="0" distB="0" distL="0" distR="0" wp14:anchorId="07F7FC05" wp14:editId="72BC318A">
+            <wp:extent cx="4352925" cy="2606026"/>
+            <wp:effectExtent l="0" t="0" r="0" b="4445"/>
+            <wp:docPr id="9" name="Picture 9"/>
             <wp:cNvGraphicFramePr>
               <a:graphicFrameLocks xmlns:a="http://schemas.openxmlformats.org/drawingml/2006/main" noChangeAspect="1"/>
             </wp:cNvGraphicFramePr>
@@ -11684,13 +11659,13 @@
                   </pic:nvPicPr>
                   <pic:blipFill rotWithShape="1">
                     <a:blip r:embed="rId32"/>
-                    <a:srcRect l="12526" t="9864" r="6580" b="12477"/>
+                    <a:srcRect l="11859" t="16819" r="15064" b="5359"/>
                     <a:stretch/>
                   </pic:blipFill>
                   <pic:spPr bwMode="auto">
                     <a:xfrm>
                       <a:off x="0" y="0"/>
-                      <a:ext cx="4807977" cy="2594853"/>
+                      <a:ext cx="4376846" cy="2620347"/>
                     </a:xfrm>
                     <a:prstGeom prst="rect">
                       <a:avLst/>
@@ -12131,7 +12106,7 @@
           <w:rPr>
             <w:noProof/>
           </w:rPr>
-          <w:t>17</w:t>
+          <w:t>11</w:t>
         </w:r>
         <w:r>
           <w:rPr>
@@ -15826,7 +15801,7 @@
 </file>
 
 <file path=customXml/itemProps1.xml><?xml version="1.0" encoding="utf-8"?>
-<ds:datastoreItem xmlns:ds="http://schemas.openxmlformats.org/officeDocument/2006/customXml" ds:itemID="{0B289E90-7A40-431C-97A6-86BD33E442C4}">
+<ds:datastoreItem xmlns:ds="http://schemas.openxmlformats.org/officeDocument/2006/customXml" ds:itemID="{014EBBBB-F0D5-4B9F-8487-B0BC3D12C7FA}">
   <ds:schemaRefs>
     <ds:schemaRef ds:uri="http://schemas.openxmlformats.org/officeDocument/2006/bibliography"/>
   </ds:schemaRefs>

</xml_diff>

<commit_message>
tmbh register, tmbh data
</commit_message>
<xml_diff>
--- a/pplsdd.docx
+++ b/pplsdd.docx
@@ -1897,8 +1897,6 @@
               </w:rPr>
               <w:t>BAB II</w:t>
             </w:r>
-            <w:bookmarkStart w:id="0" w:name="_GoBack"/>
-            <w:bookmarkEnd w:id="0"/>
             <w:r>
               <w:rPr>
                 <w:rFonts w:ascii="Times New Roman" w:hAnsi="Times New Roman" w:cs="Times New Roman"/>
@@ -3624,7 +3622,7 @@
           <w:szCs w:val="24"/>
         </w:rPr>
       </w:pPr>
-      <w:bookmarkStart w:id="1" w:name="_Toc37883330"/>
+      <w:bookmarkStart w:id="0" w:name="_Toc37883330"/>
       <w:r>
         <w:rPr>
           <w:rFonts w:ascii="Times New Roman" w:hAnsi="Times New Roman" w:cs="Times New Roman"/>
@@ -3635,7 +3633,7 @@
         <w:lastRenderedPageBreak/>
         <w:t>BAB I</w:t>
       </w:r>
-      <w:bookmarkEnd w:id="1"/>
+      <w:bookmarkEnd w:id="0"/>
     </w:p>
     <w:p>
       <w:pPr>
@@ -3713,7 +3711,7 @@
           <w:szCs w:val="24"/>
         </w:rPr>
       </w:pPr>
-      <w:bookmarkStart w:id="2" w:name="_Toc37883331"/>
+      <w:bookmarkStart w:id="1" w:name="_Toc37883331"/>
       <w:r>
         <w:rPr>
           <w:rFonts w:ascii="Times New Roman" w:hAnsi="Times New Roman" w:cs="Times New Roman"/>
@@ -3723,7 +3721,7 @@
         </w:rPr>
         <w:t>Sistem Pendaftaran Karyawan</w:t>
       </w:r>
-      <w:bookmarkEnd w:id="2"/>
+      <w:bookmarkEnd w:id="1"/>
     </w:p>
     <w:p>
       <w:pPr>
@@ -3742,7 +3740,7 @@
           <w:szCs w:val="24"/>
         </w:rPr>
       </w:pPr>
-      <w:bookmarkStart w:id="3" w:name="_Toc37883332"/>
+      <w:bookmarkStart w:id="2" w:name="_Toc37883332"/>
       <w:r>
         <w:rPr>
           <w:rFonts w:ascii="Times New Roman" w:hAnsi="Times New Roman" w:cs="Times New Roman"/>
@@ -3752,7 +3750,7 @@
         </w:rPr>
         <w:t>Target Audience</w:t>
       </w:r>
-      <w:bookmarkEnd w:id="3"/>
+      <w:bookmarkEnd w:id="2"/>
       <w:r>
         <w:rPr>
           <w:rFonts w:ascii="Times New Roman" w:hAnsi="Times New Roman" w:cs="Times New Roman"/>
@@ -3864,7 +3862,7 @@
           <w:szCs w:val="24"/>
         </w:rPr>
       </w:pPr>
-      <w:bookmarkStart w:id="4" w:name="_Toc37883333"/>
+      <w:bookmarkStart w:id="3" w:name="_Toc37883333"/>
       <w:r>
         <w:rPr>
           <w:rFonts w:ascii="Times New Roman" w:hAnsi="Times New Roman" w:cs="Times New Roman"/>
@@ -3874,7 +3872,7 @@
         </w:rPr>
         <w:t>Team Member &amp; Roles</w:t>
       </w:r>
-      <w:bookmarkEnd w:id="4"/>
+      <w:bookmarkEnd w:id="3"/>
     </w:p>
     <w:tbl>
       <w:tblPr>
@@ -4337,7 +4335,7 @@
           <w:szCs w:val="24"/>
         </w:rPr>
       </w:pPr>
-      <w:bookmarkStart w:id="5" w:name="_Toc37883334"/>
+      <w:bookmarkStart w:id="4" w:name="_Toc37883334"/>
       <w:r>
         <w:rPr>
           <w:rFonts w:ascii="Times New Roman" w:hAnsi="Times New Roman" w:cs="Times New Roman"/>
@@ -4347,7 +4345,7 @@
         </w:rPr>
         <w:t>Version Control History</w:t>
       </w:r>
-      <w:bookmarkEnd w:id="5"/>
+      <w:bookmarkEnd w:id="4"/>
     </w:p>
     <w:p>
       <w:pPr>
@@ -4820,7 +4818,7 @@
           <w:szCs w:val="24"/>
         </w:rPr>
       </w:pPr>
-      <w:bookmarkStart w:id="6" w:name="_Toc37883335"/>
+      <w:bookmarkStart w:id="5" w:name="_Toc37883335"/>
       <w:r>
         <w:rPr>
           <w:rFonts w:ascii="Times New Roman" w:hAnsi="Times New Roman" w:cs="Times New Roman"/>
@@ -4831,7 +4829,7 @@
         <w:lastRenderedPageBreak/>
         <w:t>Purpose and Scope</w:t>
       </w:r>
-      <w:bookmarkEnd w:id="6"/>
+      <w:bookmarkEnd w:id="5"/>
     </w:p>
     <w:p>
       <w:pPr>
@@ -4850,7 +4848,7 @@
           <w:szCs w:val="24"/>
         </w:rPr>
       </w:pPr>
-      <w:bookmarkStart w:id="7" w:name="_Toc37883336"/>
+      <w:bookmarkStart w:id="6" w:name="_Toc37883336"/>
       <w:r>
         <w:rPr>
           <w:rFonts w:ascii="Times New Roman" w:hAnsi="Times New Roman" w:cs="Times New Roman"/>
@@ -4860,7 +4858,7 @@
         </w:rPr>
         <w:t>Rumusan Masalah</w:t>
       </w:r>
-      <w:bookmarkEnd w:id="7"/>
+      <w:bookmarkEnd w:id="6"/>
     </w:p>
     <w:p>
       <w:pPr>
@@ -4900,7 +4898,7 @@
           <w:szCs w:val="24"/>
         </w:rPr>
       </w:pPr>
-      <w:bookmarkStart w:id="8" w:name="_Toc37883337"/>
+      <w:bookmarkStart w:id="7" w:name="_Toc37883337"/>
       <w:r>
         <w:rPr>
           <w:rFonts w:ascii="Times New Roman" w:hAnsi="Times New Roman" w:cs="Times New Roman"/>
@@ -4910,7 +4908,7 @@
         </w:rPr>
         <w:t>Tujuan Project</w:t>
       </w:r>
-      <w:bookmarkEnd w:id="8"/>
+      <w:bookmarkEnd w:id="7"/>
     </w:p>
     <w:p>
       <w:pPr>
@@ -4977,7 +4975,7 @@
           <w:szCs w:val="24"/>
         </w:rPr>
       </w:pPr>
-      <w:bookmarkStart w:id="9" w:name="_Toc37883338"/>
+      <w:bookmarkStart w:id="8" w:name="_Toc37883338"/>
       <w:r>
         <w:rPr>
           <w:rFonts w:ascii="Times New Roman" w:hAnsi="Times New Roman" w:cs="Times New Roman"/>
@@ -4987,7 +4985,7 @@
         </w:rPr>
         <w:t>Manfaat</w:t>
       </w:r>
-      <w:bookmarkEnd w:id="9"/>
+      <w:bookmarkEnd w:id="8"/>
     </w:p>
     <w:p>
       <w:pPr>
@@ -5054,7 +5052,7 @@
           <w:szCs w:val="24"/>
         </w:rPr>
       </w:pPr>
-      <w:bookmarkStart w:id="10" w:name="_Toc37883339"/>
+      <w:bookmarkStart w:id="9" w:name="_Toc37883339"/>
       <w:r>
         <w:rPr>
           <w:rFonts w:ascii="Times New Roman" w:hAnsi="Times New Roman" w:cs="Times New Roman"/>
@@ -5064,7 +5062,7 @@
         </w:rPr>
         <w:t>Batasan Masalah</w:t>
       </w:r>
-      <w:bookmarkEnd w:id="10"/>
+      <w:bookmarkEnd w:id="9"/>
     </w:p>
     <w:p>
       <w:pPr>
@@ -5417,7 +5415,7 @@
           <w:szCs w:val="24"/>
         </w:rPr>
       </w:pPr>
-      <w:bookmarkStart w:id="11" w:name="_Toc37883340"/>
+      <w:bookmarkStart w:id="10" w:name="_Toc37883340"/>
       <w:r>
         <w:rPr>
           <w:rFonts w:ascii="Times New Roman" w:hAnsi="Times New Roman" w:cs="Times New Roman"/>
@@ -5427,7 +5425,7 @@
         </w:rPr>
         <w:t>Reference Materials</w:t>
       </w:r>
-      <w:bookmarkEnd w:id="11"/>
+      <w:bookmarkEnd w:id="10"/>
     </w:p>
     <w:sdt>
       <w:sdtPr>
@@ -5542,7 +5540,7 @@
           <w:szCs w:val="24"/>
         </w:rPr>
       </w:pPr>
-      <w:bookmarkStart w:id="12" w:name="_Toc37883341"/>
+      <w:bookmarkStart w:id="11" w:name="_Toc37883341"/>
       <w:r>
         <w:rPr>
           <w:rFonts w:ascii="Times New Roman" w:hAnsi="Times New Roman" w:cs="Times New Roman"/>
@@ -5552,7 +5550,7 @@
         </w:rPr>
         <w:t>System Overview</w:t>
       </w:r>
-      <w:bookmarkEnd w:id="12"/>
+      <w:bookmarkEnd w:id="11"/>
     </w:p>
     <w:p>
       <w:pPr>
@@ -5633,7 +5631,7 @@
           <w:szCs w:val="24"/>
         </w:rPr>
       </w:pPr>
-      <w:bookmarkStart w:id="13" w:name="_Toc37883342"/>
+      <w:bookmarkStart w:id="12" w:name="_Toc37883342"/>
       <w:r>
         <w:rPr>
           <w:rFonts w:ascii="Times New Roman" w:hAnsi="Times New Roman" w:cs="Times New Roman"/>
@@ -5643,7 +5641,7 @@
         </w:rPr>
         <w:t>BAB II</w:t>
       </w:r>
-      <w:bookmarkEnd w:id="13"/>
+      <w:bookmarkEnd w:id="12"/>
     </w:p>
     <w:p>
       <w:pPr>
@@ -5685,7 +5683,7 @@
           <w:szCs w:val="24"/>
         </w:rPr>
       </w:pPr>
-      <w:bookmarkStart w:id="14" w:name="_Toc37883343"/>
+      <w:bookmarkStart w:id="13" w:name="_Toc37883343"/>
       <w:r>
         <w:rPr>
           <w:rFonts w:ascii="Times New Roman" w:hAnsi="Times New Roman" w:cs="Times New Roman"/>
@@ -5767,7 +5765,7 @@
         </w:rPr>
         <w:t>Use Case Diagram</w:t>
       </w:r>
-      <w:bookmarkEnd w:id="14"/>
+      <w:bookmarkEnd w:id="13"/>
     </w:p>
     <w:p>
       <w:pPr>
@@ -6049,7 +6047,7 @@
           <w:szCs w:val="24"/>
         </w:rPr>
       </w:pPr>
-      <w:bookmarkStart w:id="15" w:name="_Toc37883344"/>
+      <w:bookmarkStart w:id="14" w:name="_Toc37883344"/>
       <w:r>
         <w:rPr>
           <w:rFonts w:ascii="Times New Roman" w:hAnsi="Times New Roman" w:cs="Times New Roman"/>
@@ -6060,7 +6058,7 @@
         <w:lastRenderedPageBreak/>
         <w:t>Complete Package Diagram</w:t>
       </w:r>
-      <w:bookmarkEnd w:id="15"/>
+      <w:bookmarkEnd w:id="14"/>
     </w:p>
     <w:p>
       <w:pPr>
@@ -6230,7 +6228,7 @@
           <w:szCs w:val="24"/>
         </w:rPr>
       </w:pPr>
-      <w:bookmarkStart w:id="16" w:name="_Toc37883345"/>
+      <w:bookmarkStart w:id="15" w:name="_Toc37883345"/>
       <w:r>
         <w:rPr>
           <w:rFonts w:ascii="Times New Roman" w:hAnsi="Times New Roman" w:cs="Times New Roman"/>
@@ -6240,7 +6238,7 @@
         </w:rPr>
         <w:t>Permodule Detailed Description</w:t>
       </w:r>
-      <w:bookmarkEnd w:id="16"/>
+      <w:bookmarkEnd w:id="15"/>
     </w:p>
     <w:p>
       <w:pPr>
@@ -6259,7 +6257,7 @@
           <w:szCs w:val="24"/>
         </w:rPr>
       </w:pPr>
-      <w:bookmarkStart w:id="17" w:name="_Toc37883346"/>
+      <w:bookmarkStart w:id="16" w:name="_Toc37883346"/>
       <w:r>
         <w:rPr>
           <w:rFonts w:ascii="Times New Roman" w:hAnsi="Times New Roman" w:cs="Times New Roman"/>
@@ -6278,7 +6276,7 @@
         </w:rPr>
         <w:t xml:space="preserve"> dan Calon Karyawan</w:t>
       </w:r>
-      <w:bookmarkEnd w:id="17"/>
+      <w:bookmarkEnd w:id="16"/>
     </w:p>
     <w:p>
       <w:pPr>
@@ -7461,7 +7459,7 @@
           <w:szCs w:val="24"/>
         </w:rPr>
       </w:pPr>
-      <w:bookmarkStart w:id="18" w:name="_Toc37883347"/>
+      <w:bookmarkStart w:id="17" w:name="_Toc37883347"/>
       <w:r>
         <w:rPr>
           <w:rFonts w:ascii="Times New Roman" w:hAnsi="Times New Roman" w:cs="Times New Roman"/>
@@ -7473,7 +7471,7 @@
         <w:lastRenderedPageBreak/>
         <w:t>BAB 3</w:t>
       </w:r>
-      <w:bookmarkEnd w:id="18"/>
+      <w:bookmarkEnd w:id="17"/>
     </w:p>
     <w:p>
       <w:pPr>
@@ -7513,7 +7511,7 @@
           <w:szCs w:val="24"/>
         </w:rPr>
       </w:pPr>
-      <w:bookmarkStart w:id="19" w:name="_Toc37883348"/>
+      <w:bookmarkStart w:id="18" w:name="_Toc37883348"/>
       <w:r>
         <w:rPr>
           <w:rFonts w:ascii="Times New Roman" w:hAnsi="Times New Roman" w:cs="Times New Roman"/>
@@ -7523,7 +7521,7 @@
         </w:rPr>
         <w:t>ERD</w:t>
       </w:r>
-      <w:bookmarkEnd w:id="19"/>
+      <w:bookmarkEnd w:id="18"/>
     </w:p>
     <w:p>
       <w:pPr>
@@ -7698,7 +7696,7 @@
           <w:szCs w:val="24"/>
         </w:rPr>
       </w:pPr>
-      <w:bookmarkStart w:id="20" w:name="_Toc37883349"/>
+      <w:bookmarkStart w:id="19" w:name="_Toc37883349"/>
       <w:r>
         <w:rPr>
           <w:rFonts w:ascii="Times New Roman" w:hAnsi="Times New Roman" w:cs="Times New Roman"/>
@@ -7709,7 +7707,7 @@
         <w:lastRenderedPageBreak/>
         <w:t>Detailed Tables</w:t>
       </w:r>
-      <w:bookmarkEnd w:id="20"/>
+      <w:bookmarkEnd w:id="19"/>
     </w:p>
     <w:tbl>
       <w:tblPr>
@@ -7720,10 +7718,10 @@
       </w:tblPr>
       <w:tblGrid>
         <w:gridCol w:w="1104"/>
-        <w:gridCol w:w="1104"/>
-        <w:gridCol w:w="1104"/>
-        <w:gridCol w:w="1275"/>
-        <w:gridCol w:w="1248"/>
+        <w:gridCol w:w="1389"/>
+        <w:gridCol w:w="1389"/>
+        <w:gridCol w:w="1389"/>
+        <w:gridCol w:w="1389"/>
         <w:gridCol w:w="1104"/>
       </w:tblGrid>
       <w:tr>
@@ -7911,7 +7909,23 @@
                 <w:sz w:val="24"/>
                 <w:szCs w:val="24"/>
               </w:rPr>
-              <w:t>int</w:t>
+              <w:t>I</w:t>
+            </w:r>
+            <w:r>
+              <w:rPr>
+                <w:rFonts w:ascii="Times New Roman" w:hAnsi="Times New Roman" w:cs="Times New Roman"/>
+                <w:sz w:val="24"/>
+                <w:szCs w:val="24"/>
+              </w:rPr>
+              <w:t>nt</w:t>
+            </w:r>
+            <w:r>
+              <w:rPr>
+                <w:rFonts w:ascii="Times New Roman" w:hAnsi="Times New Roman" w:cs="Times New Roman"/>
+                <w:sz w:val="24"/>
+                <w:szCs w:val="24"/>
+              </w:rPr>
+              <w:t>(10)</w:t>
             </w:r>
           </w:p>
         </w:tc>
@@ -7935,7 +7949,23 @@
                 <w:sz w:val="24"/>
                 <w:szCs w:val="24"/>
               </w:rPr>
-              <w:t>varchar</w:t>
+              <w:t>V</w:t>
+            </w:r>
+            <w:r>
+              <w:rPr>
+                <w:rFonts w:ascii="Times New Roman" w:hAnsi="Times New Roman" w:cs="Times New Roman"/>
+                <w:sz w:val="24"/>
+                <w:szCs w:val="24"/>
+              </w:rPr>
+              <w:t>archar</w:t>
+            </w:r>
+            <w:r>
+              <w:rPr>
+                <w:rFonts w:ascii="Times New Roman" w:hAnsi="Times New Roman" w:cs="Times New Roman"/>
+                <w:sz w:val="24"/>
+                <w:szCs w:val="24"/>
+              </w:rPr>
+              <w:t>(30)</w:t>
             </w:r>
           </w:p>
         </w:tc>
@@ -7959,7 +7989,23 @@
                 <w:sz w:val="24"/>
                 <w:szCs w:val="24"/>
               </w:rPr>
-              <w:t>varchar</w:t>
+              <w:t>V</w:t>
+            </w:r>
+            <w:r>
+              <w:rPr>
+                <w:rFonts w:ascii="Times New Roman" w:hAnsi="Times New Roman" w:cs="Times New Roman"/>
+                <w:sz w:val="24"/>
+                <w:szCs w:val="24"/>
+              </w:rPr>
+              <w:t>archar</w:t>
+            </w:r>
+            <w:r>
+              <w:rPr>
+                <w:rFonts w:ascii="Times New Roman" w:hAnsi="Times New Roman" w:cs="Times New Roman"/>
+                <w:sz w:val="24"/>
+                <w:szCs w:val="24"/>
+              </w:rPr>
+              <w:t>(50)</w:t>
             </w:r>
           </w:p>
         </w:tc>
@@ -7983,7 +8029,23 @@
                 <w:sz w:val="24"/>
                 <w:szCs w:val="24"/>
               </w:rPr>
-              <w:t>varchar</w:t>
+              <w:t>V</w:t>
+            </w:r>
+            <w:r>
+              <w:rPr>
+                <w:rFonts w:ascii="Times New Roman" w:hAnsi="Times New Roman" w:cs="Times New Roman"/>
+                <w:sz w:val="24"/>
+                <w:szCs w:val="24"/>
+              </w:rPr>
+              <w:t>archar</w:t>
+            </w:r>
+            <w:r>
+              <w:rPr>
+                <w:rFonts w:ascii="Times New Roman" w:hAnsi="Times New Roman" w:cs="Times New Roman"/>
+                <w:sz w:val="24"/>
+                <w:szCs w:val="24"/>
+              </w:rPr>
+              <w:t>(30)</w:t>
             </w:r>
           </w:p>
         </w:tc>
@@ -8007,7 +8069,23 @@
                 <w:sz w:val="24"/>
                 <w:szCs w:val="24"/>
               </w:rPr>
-              <w:t>varchar</w:t>
+              <w:t>V</w:t>
+            </w:r>
+            <w:r>
+              <w:rPr>
+                <w:rFonts w:ascii="Times New Roman" w:hAnsi="Times New Roman" w:cs="Times New Roman"/>
+                <w:sz w:val="24"/>
+                <w:szCs w:val="24"/>
+              </w:rPr>
+              <w:t>archar</w:t>
+            </w:r>
+            <w:r>
+              <w:rPr>
+                <w:rFonts w:ascii="Times New Roman" w:hAnsi="Times New Roman" w:cs="Times New Roman"/>
+                <w:sz w:val="24"/>
+                <w:szCs w:val="24"/>
+              </w:rPr>
+              <w:t>(30)</w:t>
             </w:r>
           </w:p>
         </w:tc>
@@ -8032,7 +8110,23 @@
                 <w:sz w:val="24"/>
                 <w:szCs w:val="24"/>
               </w:rPr>
-              <w:t>int</w:t>
+              <w:t>I</w:t>
+            </w:r>
+            <w:r>
+              <w:rPr>
+                <w:rFonts w:ascii="Times New Roman" w:hAnsi="Times New Roman" w:cs="Times New Roman"/>
+                <w:sz w:val="24"/>
+                <w:szCs w:val="24"/>
+              </w:rPr>
+              <w:t>nt</w:t>
+            </w:r>
+            <w:r>
+              <w:rPr>
+                <w:rFonts w:ascii="Times New Roman" w:hAnsi="Times New Roman" w:cs="Times New Roman"/>
+                <w:sz w:val="24"/>
+                <w:szCs w:val="24"/>
+              </w:rPr>
+              <w:t>(10)</w:t>
             </w:r>
           </w:p>
         </w:tc>
@@ -8219,7 +8313,23 @@
                 <w:sz w:val="24"/>
                 <w:szCs w:val="24"/>
               </w:rPr>
-              <w:t>int</w:t>
+              <w:t>I</w:t>
+            </w:r>
+            <w:r>
+              <w:rPr>
+                <w:rFonts w:ascii="Times New Roman" w:hAnsi="Times New Roman" w:cs="Times New Roman"/>
+                <w:sz w:val="24"/>
+                <w:szCs w:val="24"/>
+              </w:rPr>
+              <w:t>nt</w:t>
+            </w:r>
+            <w:r>
+              <w:rPr>
+                <w:rFonts w:ascii="Times New Roman" w:hAnsi="Times New Roman" w:cs="Times New Roman"/>
+                <w:sz w:val="24"/>
+                <w:szCs w:val="24"/>
+              </w:rPr>
+              <w:t xml:space="preserve"> (10)</w:t>
             </w:r>
           </w:p>
         </w:tc>
@@ -8244,7 +8354,23 @@
                 <w:sz w:val="24"/>
                 <w:szCs w:val="24"/>
               </w:rPr>
-              <w:t>varchar</w:t>
+              <w:t>V</w:t>
+            </w:r>
+            <w:r>
+              <w:rPr>
+                <w:rFonts w:ascii="Times New Roman" w:hAnsi="Times New Roman" w:cs="Times New Roman"/>
+                <w:sz w:val="24"/>
+                <w:szCs w:val="24"/>
+              </w:rPr>
+              <w:t>archar</w:t>
+            </w:r>
+            <w:r>
+              <w:rPr>
+                <w:rFonts w:ascii="Times New Roman" w:hAnsi="Times New Roman" w:cs="Times New Roman"/>
+                <w:sz w:val="24"/>
+                <w:szCs w:val="24"/>
+              </w:rPr>
+              <w:t xml:space="preserve"> (30)</w:t>
             </w:r>
           </w:p>
         </w:tc>
@@ -8335,28 +8461,28 @@
     <w:tbl>
       <w:tblPr>
         <w:tblStyle w:val="TableGrid"/>
-        <w:tblpPr w:leftFromText="180" w:rightFromText="180" w:vertAnchor="text" w:horzAnchor="page" w:tblpX="2193" w:tblpY="513"/>
-        <w:tblW w:w="9493" w:type="dxa"/>
+        <w:tblpPr w:leftFromText="180" w:rightFromText="180" w:vertAnchor="text" w:horzAnchor="margin" w:tblpXSpec="center" w:tblpY="398"/>
+        <w:tblW w:w="12091" w:type="dxa"/>
         <w:tblLook w:val="04A0" w:firstRow="1" w:lastRow="0" w:firstColumn="1" w:lastColumn="0" w:noHBand="0" w:noVBand="1"/>
       </w:tblPr>
       <w:tblGrid>
         <w:gridCol w:w="1377"/>
-        <w:gridCol w:w="936"/>
-        <w:gridCol w:w="936"/>
+        <w:gridCol w:w="1389"/>
+        <w:gridCol w:w="1389"/>
         <w:gridCol w:w="1096"/>
-        <w:gridCol w:w="936"/>
-        <w:gridCol w:w="936"/>
-        <w:gridCol w:w="1377"/>
-        <w:gridCol w:w="1017"/>
-        <w:gridCol w:w="936"/>
+        <w:gridCol w:w="1389"/>
+        <w:gridCol w:w="1389"/>
+        <w:gridCol w:w="1389"/>
+        <w:gridCol w:w="1389"/>
+        <w:gridCol w:w="1389"/>
       </w:tblGrid>
       <w:tr>
         <w:trPr>
-          <w:trHeight w:val="496"/>
+          <w:trHeight w:val="589"/>
         </w:trPr>
         <w:tc>
           <w:tcPr>
-            <w:tcW w:w="1348" w:type="dxa"/>
+            <w:tcW w:w="1365" w:type="dxa"/>
           </w:tcPr>
           <w:p>
             <w:pPr>
@@ -8381,7 +8507,7 @@
         </w:tc>
         <w:tc>
           <w:tcPr>
-            <w:tcW w:w="918" w:type="dxa"/>
+            <w:tcW w:w="1377" w:type="dxa"/>
           </w:tcPr>
           <w:p>
             <w:pPr>
@@ -8407,7 +8533,7 @@
         </w:tc>
         <w:tc>
           <w:tcPr>
-            <w:tcW w:w="917" w:type="dxa"/>
+            <w:tcW w:w="1377" w:type="dxa"/>
           </w:tcPr>
           <w:p>
             <w:pPr>
@@ -8433,7 +8559,7 @@
         </w:tc>
         <w:tc>
           <w:tcPr>
-            <w:tcW w:w="1073" w:type="dxa"/>
+            <w:tcW w:w="1087" w:type="dxa"/>
           </w:tcPr>
           <w:p>
             <w:pPr>
@@ -8459,7 +8585,7 @@
         </w:tc>
         <w:tc>
           <w:tcPr>
-            <w:tcW w:w="917" w:type="dxa"/>
+            <w:tcW w:w="1377" w:type="dxa"/>
           </w:tcPr>
           <w:p>
             <w:pPr>
@@ -8485,7 +8611,7 @@
         </w:tc>
         <w:tc>
           <w:tcPr>
-            <w:tcW w:w="917" w:type="dxa"/>
+            <w:tcW w:w="1377" w:type="dxa"/>
           </w:tcPr>
           <w:p>
             <w:pPr>
@@ -8511,7 +8637,7 @@
         </w:tc>
         <w:tc>
           <w:tcPr>
-            <w:tcW w:w="1347" w:type="dxa"/>
+            <w:tcW w:w="1377" w:type="dxa"/>
           </w:tcPr>
           <w:p>
             <w:pPr>
@@ -8537,7 +8663,7 @@
         </w:tc>
         <w:tc>
           <w:tcPr>
-            <w:tcW w:w="996" w:type="dxa"/>
+            <w:tcW w:w="1377" w:type="dxa"/>
           </w:tcPr>
           <w:p>
             <w:pPr>
@@ -8563,7 +8689,7 @@
         </w:tc>
         <w:tc>
           <w:tcPr>
-            <w:tcW w:w="1060" w:type="dxa"/>
+            <w:tcW w:w="1377" w:type="dxa"/>
           </w:tcPr>
           <w:p>
             <w:pPr>
@@ -8590,11 +8716,11 @@
       </w:tr>
       <w:tr>
         <w:trPr>
-          <w:trHeight w:val="496"/>
+          <w:trHeight w:val="589"/>
         </w:trPr>
         <w:tc>
           <w:tcPr>
-            <w:tcW w:w="1348" w:type="dxa"/>
+            <w:tcW w:w="1365" w:type="dxa"/>
           </w:tcPr>
           <w:p>
             <w:pPr>
@@ -8612,13 +8738,13 @@
                 <w:sz w:val="24"/>
                 <w:szCs w:val="24"/>
               </w:rPr>
-              <w:t>int</w:t>
+              <w:t>Int(10)</w:t>
             </w:r>
           </w:p>
         </w:tc>
         <w:tc>
           <w:tcPr>
-            <w:tcW w:w="918" w:type="dxa"/>
+            <w:tcW w:w="1377" w:type="dxa"/>
           </w:tcPr>
           <w:p>
             <w:pPr>
@@ -8636,13 +8762,13 @@
                 <w:sz w:val="24"/>
                 <w:szCs w:val="24"/>
               </w:rPr>
-              <w:t>varchar</w:t>
+              <w:t>Varchar(30)</w:t>
             </w:r>
           </w:p>
         </w:tc>
         <w:tc>
           <w:tcPr>
-            <w:tcW w:w="917" w:type="dxa"/>
+            <w:tcW w:w="1377" w:type="dxa"/>
           </w:tcPr>
           <w:p>
             <w:pPr>
@@ -8660,13 +8786,13 @@
                 <w:sz w:val="24"/>
                 <w:szCs w:val="24"/>
               </w:rPr>
-              <w:t>varchar</w:t>
+              <w:t>Varchar(50)</w:t>
             </w:r>
           </w:p>
         </w:tc>
         <w:tc>
           <w:tcPr>
-            <w:tcW w:w="1073" w:type="dxa"/>
+            <w:tcW w:w="1087" w:type="dxa"/>
           </w:tcPr>
           <w:p>
             <w:pPr>
@@ -8690,7 +8816,7 @@
         </w:tc>
         <w:tc>
           <w:tcPr>
-            <w:tcW w:w="917" w:type="dxa"/>
+            <w:tcW w:w="1377" w:type="dxa"/>
           </w:tcPr>
           <w:p>
             <w:pPr>
@@ -8708,13 +8834,13 @@
                 <w:sz w:val="24"/>
                 <w:szCs w:val="24"/>
               </w:rPr>
-              <w:t>varchar</w:t>
+              <w:t>Varchar(30)</w:t>
             </w:r>
           </w:p>
         </w:tc>
         <w:tc>
           <w:tcPr>
-            <w:tcW w:w="917" w:type="dxa"/>
+            <w:tcW w:w="1377" w:type="dxa"/>
           </w:tcPr>
           <w:p>
             <w:pPr>
@@ -8732,13 +8858,13 @@
                 <w:sz w:val="24"/>
                 <w:szCs w:val="24"/>
               </w:rPr>
-              <w:t>varchar</w:t>
+              <w:t>Varchar(50)</w:t>
             </w:r>
           </w:p>
         </w:tc>
         <w:tc>
           <w:tcPr>
-            <w:tcW w:w="1347" w:type="dxa"/>
+            <w:tcW w:w="1377" w:type="dxa"/>
           </w:tcPr>
           <w:p>
             <w:pPr>
@@ -8756,13 +8882,13 @@
                 <w:sz w:val="24"/>
                 <w:szCs w:val="24"/>
               </w:rPr>
-              <w:t>varchar</w:t>
+              <w:t>Varchar(20)</w:t>
             </w:r>
           </w:p>
         </w:tc>
         <w:tc>
           <w:tcPr>
-            <w:tcW w:w="996" w:type="dxa"/>
+            <w:tcW w:w="1377" w:type="dxa"/>
           </w:tcPr>
           <w:p>
             <w:pPr>
@@ -8780,13 +8906,13 @@
                 <w:sz w:val="24"/>
                 <w:szCs w:val="24"/>
               </w:rPr>
-              <w:t>varchar</w:t>
+              <w:t>Varchar(20)</w:t>
             </w:r>
           </w:p>
         </w:tc>
         <w:tc>
           <w:tcPr>
-            <w:tcW w:w="1060" w:type="dxa"/>
+            <w:tcW w:w="1377" w:type="dxa"/>
           </w:tcPr>
           <w:p>
             <w:pPr>
@@ -8805,7 +8931,23 @@
                 <w:sz w:val="24"/>
                 <w:szCs w:val="24"/>
               </w:rPr>
-              <w:t>varchar</w:t>
+              <w:t>V</w:t>
+            </w:r>
+            <w:r>
+              <w:rPr>
+                <w:rFonts w:ascii="Times New Roman" w:hAnsi="Times New Roman" w:cs="Times New Roman"/>
+                <w:sz w:val="24"/>
+                <w:szCs w:val="24"/>
+              </w:rPr>
+              <w:t>archar</w:t>
+            </w:r>
+            <w:r>
+              <w:rPr>
+                <w:rFonts w:ascii="Times New Roman" w:hAnsi="Times New Roman" w:cs="Times New Roman"/>
+                <w:sz w:val="24"/>
+                <w:szCs w:val="24"/>
+              </w:rPr>
+              <w:t>(10)</w:t>
             </w:r>
           </w:p>
         </w:tc>
@@ -8825,12 +8967,13 @@
     <w:p>
       <w:pPr>
         <w:pStyle w:val="Caption"/>
-        <w:framePr w:hSpace="180" w:wrap="around" w:vAnchor="text" w:hAnchor="page" w:x="6183" w:y="926"/>
-        <w:rPr>
-          <w:rFonts w:ascii="Times New Roman" w:hAnsi="Times New Roman" w:cs="Times New Roman"/>
-          <w:sz w:val="20"/>
-        </w:rPr>
-      </w:pPr>
+        <w:framePr w:hSpace="180" w:wrap="around" w:vAnchor="text" w:hAnchor="page" w:x="6227" w:y="973"/>
+        <w:rPr>
+          <w:rFonts w:ascii="Times New Roman" w:hAnsi="Times New Roman" w:cs="Times New Roman"/>
+          <w:sz w:val="20"/>
+        </w:rPr>
+      </w:pPr>
+      <w:bookmarkStart w:id="20" w:name="_GoBack"/>
       <w:r>
         <w:rPr>
           <w:rFonts w:ascii="Times New Roman" w:hAnsi="Times New Roman" w:cs="Times New Roman"/>
@@ -8882,6 +9025,7 @@
         <w:t xml:space="preserve"> pegawai</w:t>
       </w:r>
     </w:p>
+    <w:bookmarkEnd w:id="20"/>
     <w:p>
       <w:pPr>
         <w:spacing w:line="360" w:lineRule="auto"/>
@@ -12106,7 +12250,7 @@
           <w:rPr>
             <w:noProof/>
           </w:rPr>
-          <w:t>11</w:t>
+          <w:t>19</w:t>
         </w:r>
         <w:r>
           <w:rPr>
@@ -15801,7 +15945,7 @@
 </file>
 
 <file path=customXml/itemProps1.xml><?xml version="1.0" encoding="utf-8"?>
-<ds:datastoreItem xmlns:ds="http://schemas.openxmlformats.org/officeDocument/2006/customXml" ds:itemID="{014EBBBB-F0D5-4B9F-8487-B0BC3D12C7FA}">
+<ds:datastoreItem xmlns:ds="http://schemas.openxmlformats.org/officeDocument/2006/customXml" ds:itemID="{3355A1DE-9BE5-4398-BD72-387AA5C328C4}">
   <ds:schemaRefs>
     <ds:schemaRef ds:uri="http://schemas.openxmlformats.org/officeDocument/2006/bibliography"/>
   </ds:schemaRefs>

</xml_diff>